<commit_message>
Made changes to three documents. One for grammer module and two for review
</commit_message>
<xml_diff>
--- a/Grammer Module EVS-7900.docx
+++ b/Grammer Module EVS-7900.docx
@@ -1,6 +1,6 @@
 
 <file path=word/document.xml><?xml version="1.0" encoding="utf-8"?>
-<w:document xmlns:wpc="http://schemas.microsoft.com/office/word/2010/wordprocessingCanvas" xmlns:cx="http://schemas.microsoft.com/office/drawing/2014/chartex" xmlns:cx1="http://schemas.microsoft.com/office/drawing/2015/9/8/chartex" xmlns:cx2="http://schemas.microsoft.com/office/drawing/2015/10/21/chartex" xmlns:cx3="http://schemas.microsoft.com/office/drawing/2016/5/9/chartex" xmlns:cx4="http://schemas.microsoft.com/office/drawing/2016/5/10/chartex" xmlns:cx5="http://schemas.microsoft.com/office/drawing/2016/5/11/chartex" xmlns:cx6="http://schemas.microsoft.com/office/drawing/2016/5/12/chartex" xmlns:cx7="http://schemas.microsoft.com/office/drawing/2016/5/13/chartex" xmlns:cx8="http://schemas.microsoft.com/office/drawing/2016/5/14/chartex" xmlns:mc="http://schemas.openxmlformats.org/markup-compatibility/2006" xmlns:aink="http://schemas.microsoft.com/office/drawing/2016/ink" xmlns:am3d="http://schemas.microsoft.com/office/drawing/2017/model3d" xmlns:o="urn:schemas-microsoft-com:office:office" xmlns:r="http://schemas.openxmlformats.org/officeDocument/2006/relationships" xmlns:m="http://schemas.openxmlformats.org/officeDocument/2006/math" xmlns:v="urn:schemas-microsoft-com:vml" xmlns:wp14="http://schemas.microsoft.com/office/word/2010/wordprocessingDrawing" xmlns:wp="http://schemas.openxmlformats.org/drawingml/2006/wordprocessingDrawing" xmlns:w10="urn:schemas-microsoft-com:office:word" xmlns:w="http://schemas.openxmlformats.org/wordprocessingml/2006/main" xmlns:w14="http://schemas.microsoft.com/office/word/2010/wordml" xmlns:w15="http://schemas.microsoft.com/office/word/2012/wordml" xmlns:w16cex="http://schemas.microsoft.com/office/word/2018/wordml/cex" xmlns:w16cid="http://schemas.microsoft.com/office/word/2016/wordml/cid" xmlns:w16="http://schemas.microsoft.com/office/word/2018/wordml" xmlns:w16se="http://schemas.microsoft.com/office/word/2015/wordml/symex" xmlns:wpg="http://schemas.microsoft.com/office/word/2010/wordprocessingGroup" xmlns:wpi="http://schemas.microsoft.com/office/word/2010/wordprocessingInk" xmlns:wne="http://schemas.microsoft.com/office/word/2006/wordml" xmlns:wps="http://schemas.microsoft.com/office/word/2010/wordprocessingShape" mc:Ignorable="w14 w15 w16se w16cid w16 w16cex wp14">
+<w:document xmlns:wpc="http://schemas.microsoft.com/office/word/2010/wordprocessingCanvas" xmlns:cx="http://schemas.microsoft.com/office/drawing/2014/chartex" xmlns:cx1="http://schemas.microsoft.com/office/drawing/2015/9/8/chartex" xmlns:cx2="http://schemas.microsoft.com/office/drawing/2015/10/21/chartex" xmlns:cx3="http://schemas.microsoft.com/office/drawing/2016/5/9/chartex" xmlns:cx4="http://schemas.microsoft.com/office/drawing/2016/5/10/chartex" xmlns:cx5="http://schemas.microsoft.com/office/drawing/2016/5/11/chartex" xmlns:cx6="http://schemas.microsoft.com/office/drawing/2016/5/12/chartex" xmlns:cx7="http://schemas.microsoft.com/office/drawing/2016/5/13/chartex" xmlns:cx8="http://schemas.microsoft.com/office/drawing/2016/5/14/chartex" xmlns:mc="http://schemas.openxmlformats.org/markup-compatibility/2006" xmlns:aink="http://schemas.microsoft.com/office/drawing/2016/ink" xmlns:am3d="http://schemas.microsoft.com/office/drawing/2017/model3d" xmlns:o="urn:schemas-microsoft-com:office:office" xmlns:r="http://schemas.openxmlformats.org/officeDocument/2006/relationships" xmlns:m="http://schemas.openxmlformats.org/officeDocument/2006/math" xmlns:v="urn:schemas-microsoft-com:vml" xmlns:wp14="http://schemas.microsoft.com/office/word/2010/wordprocessingDrawing" xmlns:wp="http://schemas.openxmlformats.org/drawingml/2006/wordprocessingDrawing" xmlns:w10="urn:schemas-microsoft-com:office:word" xmlns:w="http://schemas.openxmlformats.org/wordprocessingml/2006/main" xmlns:w14="http://schemas.microsoft.com/office/word/2010/wordml" xmlns:w15="http://schemas.microsoft.com/office/word/2012/wordml" xmlns:w16cid="http://schemas.microsoft.com/office/word/2016/wordml/cid" xmlns:w16se="http://schemas.microsoft.com/office/word/2015/wordml/symex" xmlns:wpg="http://schemas.microsoft.com/office/word/2010/wordprocessingGroup" xmlns:wpi="http://schemas.microsoft.com/office/word/2010/wordprocessingInk" xmlns:wne="http://schemas.microsoft.com/office/word/2006/wordml" xmlns:wps="http://schemas.microsoft.com/office/word/2010/wordprocessingShape" mc:Ignorable="w14 w15 w16se w16cid wp14">
   <w:body>
     <w:p>
       <w:pPr>
@@ -496,13 +496,15 @@
         <w:spacing w:after="0"/>
         <w:rPr>
           <w:rFonts w:ascii="Arial" w:hAnsi="Arial" w:cs="Arial"/>
-          <w:sz w:val="24"/>
-          <w:szCs w:val="24"/>
-        </w:rPr>
-      </w:pPr>
-      <w:r>
-        <w:rPr>
-          <w:rFonts w:ascii="Arial" w:hAnsi="Arial" w:cs="Arial"/>
+          <w:color w:val="FF0000"/>
+          <w:sz w:val="24"/>
+          <w:szCs w:val="24"/>
+        </w:rPr>
+      </w:pPr>
+      <w:r>
+        <w:rPr>
+          <w:rFonts w:ascii="Arial" w:hAnsi="Arial" w:cs="Arial"/>
+          <w:color w:val="FF0000"/>
           <w:sz w:val="24"/>
           <w:szCs w:val="24"/>
         </w:rPr>
@@ -514,6 +516,7 @@
         <w:spacing w:after="0"/>
         <w:rPr>
           <w:rFonts w:ascii="Arial" w:hAnsi="Arial" w:cs="Arial"/>
+          <w:color w:val="FF0000"/>
           <w:sz w:val="24"/>
           <w:szCs w:val="24"/>
         </w:rPr>
@@ -537,6 +540,8 @@
         <w:tab/>
         <w:t xml:space="preserve">Concrete noun </w:t>
       </w:r>
+      <w:bookmarkStart w:id="0" w:name="_GoBack"/>
+      <w:bookmarkEnd w:id="0"/>
     </w:p>
     <w:p>
       <w:pPr>
@@ -2805,13 +2810,15 @@
         <w:ind w:firstLine="720"/>
         <w:rPr>
           <w:rFonts w:ascii="Arial" w:hAnsi="Arial" w:cs="Arial"/>
-          <w:sz w:val="24"/>
-          <w:szCs w:val="24"/>
-        </w:rPr>
-      </w:pPr>
-      <w:r>
-        <w:rPr>
-          <w:rFonts w:ascii="Arial" w:hAnsi="Arial" w:cs="Arial"/>
+          <w:color w:val="FF0000"/>
+          <w:sz w:val="24"/>
+          <w:szCs w:val="24"/>
+        </w:rPr>
+      </w:pPr>
+      <w:r>
+        <w:rPr>
+          <w:rFonts w:ascii="Arial" w:hAnsi="Arial" w:cs="Arial"/>
+          <w:color w:val="FF0000"/>
           <w:sz w:val="24"/>
           <w:szCs w:val="24"/>
         </w:rPr>
@@ -2823,16 +2830,18 @@
         <w:spacing w:after="0"/>
         <w:rPr>
           <w:rFonts w:ascii="Arial" w:hAnsi="Arial" w:cs="Arial"/>
-          <w:sz w:val="24"/>
-          <w:szCs w:val="24"/>
-        </w:rPr>
-      </w:pPr>
-    </w:p>
-    <w:p>
-      <w:pPr>
-        <w:spacing w:after="0"/>
-        <w:rPr>
-          <w:rFonts w:ascii="Arial" w:hAnsi="Arial" w:cs="Arial"/>
+          <w:color w:val="FF0000"/>
+          <w:sz w:val="24"/>
+          <w:szCs w:val="24"/>
+        </w:rPr>
+      </w:pPr>
+    </w:p>
+    <w:p>
+      <w:pPr>
+        <w:spacing w:after="0"/>
+        <w:rPr>
+          <w:rFonts w:ascii="Arial" w:hAnsi="Arial" w:cs="Arial"/>
+          <w:color w:val="FF0000"/>
           <w:sz w:val="24"/>
           <w:szCs w:val="24"/>
         </w:rPr>
@@ -2844,13 +2853,15 @@
         <w:ind w:firstLine="720"/>
         <w:rPr>
           <w:rFonts w:ascii="Arial" w:hAnsi="Arial" w:cs="Arial"/>
-          <w:sz w:val="24"/>
-          <w:szCs w:val="24"/>
-        </w:rPr>
-      </w:pPr>
-      <w:r>
-        <w:rPr>
-          <w:rFonts w:ascii="Arial" w:hAnsi="Arial" w:cs="Arial"/>
+          <w:color w:val="FF0000"/>
+          <w:sz w:val="24"/>
+          <w:szCs w:val="24"/>
+        </w:rPr>
+      </w:pPr>
+      <w:r>
+        <w:rPr>
+          <w:rFonts w:ascii="Arial" w:hAnsi="Arial" w:cs="Arial"/>
+          <w:color w:val="FF0000"/>
           <w:sz w:val="24"/>
           <w:szCs w:val="24"/>
         </w:rPr>
@@ -2862,23 +2873,26 @@
         <w:spacing w:after="0"/>
         <w:rPr>
           <w:rFonts w:ascii="Arial" w:hAnsi="Arial" w:cs="Arial"/>
-          <w:sz w:val="24"/>
-          <w:szCs w:val="24"/>
-        </w:rPr>
-      </w:pPr>
-    </w:p>
-    <w:p>
-      <w:pPr>
-        <w:spacing w:after="0"/>
-        <w:rPr>
-          <w:rFonts w:ascii="Arial" w:hAnsi="Arial" w:cs="Arial"/>
-          <w:sz w:val="24"/>
-          <w:szCs w:val="24"/>
-        </w:rPr>
-      </w:pPr>
-      <w:r>
-        <w:rPr>
-          <w:rFonts w:ascii="Arial" w:hAnsi="Arial" w:cs="Arial"/>
+          <w:color w:val="FF0000"/>
+          <w:sz w:val="24"/>
+          <w:szCs w:val="24"/>
+        </w:rPr>
+      </w:pPr>
+    </w:p>
+    <w:p>
+      <w:pPr>
+        <w:spacing w:after="0"/>
+        <w:rPr>
+          <w:rFonts w:ascii="Arial" w:hAnsi="Arial" w:cs="Arial"/>
+          <w:color w:val="FF0000"/>
+          <w:sz w:val="24"/>
+          <w:szCs w:val="24"/>
+        </w:rPr>
+      </w:pPr>
+      <w:r>
+        <w:rPr>
+          <w:rFonts w:ascii="Arial" w:hAnsi="Arial" w:cs="Arial"/>
+          <w:color w:val="FF0000"/>
           <w:sz w:val="24"/>
           <w:szCs w:val="24"/>
         </w:rPr>
@@ -2891,13 +2905,15 @@
         <w:ind w:firstLine="720"/>
         <w:rPr>
           <w:rFonts w:ascii="Arial" w:hAnsi="Arial" w:cs="Arial"/>
-          <w:sz w:val="24"/>
-          <w:szCs w:val="24"/>
-        </w:rPr>
-      </w:pPr>
-      <w:r>
-        <w:rPr>
-          <w:rFonts w:ascii="Arial" w:hAnsi="Arial" w:cs="Arial"/>
+          <w:color w:val="FF0000"/>
+          <w:sz w:val="24"/>
+          <w:szCs w:val="24"/>
+        </w:rPr>
+      </w:pPr>
+      <w:r>
+        <w:rPr>
+          <w:rFonts w:ascii="Arial" w:hAnsi="Arial" w:cs="Arial"/>
+          <w:color w:val="FF0000"/>
           <w:sz w:val="24"/>
           <w:szCs w:val="24"/>
         </w:rPr>
@@ -2909,33 +2925,37 @@
         <w:spacing w:after="0"/>
         <w:rPr>
           <w:rFonts w:ascii="Arial" w:hAnsi="Arial" w:cs="Arial"/>
-          <w:sz w:val="24"/>
-          <w:szCs w:val="24"/>
-        </w:rPr>
-      </w:pPr>
-    </w:p>
-    <w:p>
-      <w:pPr>
-        <w:spacing w:after="0"/>
-        <w:rPr>
-          <w:rFonts w:ascii="Arial" w:hAnsi="Arial" w:cs="Arial"/>
-          <w:sz w:val="24"/>
-          <w:szCs w:val="24"/>
-        </w:rPr>
-      </w:pPr>
-    </w:p>
-    <w:p>
-      <w:pPr>
-        <w:spacing w:after="0"/>
-        <w:rPr>
-          <w:rFonts w:ascii="Arial" w:hAnsi="Arial" w:cs="Arial"/>
-          <w:sz w:val="24"/>
-          <w:szCs w:val="24"/>
-        </w:rPr>
-      </w:pPr>
-      <w:r>
-        <w:rPr>
-          <w:rFonts w:ascii="Arial" w:hAnsi="Arial" w:cs="Arial"/>
+          <w:color w:val="FF0000"/>
+          <w:sz w:val="24"/>
+          <w:szCs w:val="24"/>
+        </w:rPr>
+      </w:pPr>
+    </w:p>
+    <w:p>
+      <w:pPr>
+        <w:spacing w:after="0"/>
+        <w:rPr>
+          <w:rFonts w:ascii="Arial" w:hAnsi="Arial" w:cs="Arial"/>
+          <w:color w:val="FF0000"/>
+          <w:sz w:val="24"/>
+          <w:szCs w:val="24"/>
+        </w:rPr>
+      </w:pPr>
+    </w:p>
+    <w:p>
+      <w:pPr>
+        <w:spacing w:after="0"/>
+        <w:rPr>
+          <w:rFonts w:ascii="Arial" w:hAnsi="Arial" w:cs="Arial"/>
+          <w:color w:val="FF0000"/>
+          <w:sz w:val="24"/>
+          <w:szCs w:val="24"/>
+        </w:rPr>
+      </w:pPr>
+      <w:r>
+        <w:rPr>
+          <w:rFonts w:ascii="Arial" w:hAnsi="Arial" w:cs="Arial"/>
+          <w:color w:val="FF0000"/>
           <w:sz w:val="24"/>
           <w:szCs w:val="24"/>
         </w:rPr>
@@ -2948,13 +2968,15 @@
         <w:ind w:firstLine="720"/>
         <w:rPr>
           <w:rFonts w:ascii="Arial" w:hAnsi="Arial" w:cs="Arial"/>
-          <w:sz w:val="24"/>
-          <w:szCs w:val="24"/>
-        </w:rPr>
-      </w:pPr>
-      <w:r>
-        <w:rPr>
-          <w:rFonts w:ascii="Arial" w:hAnsi="Arial" w:cs="Arial"/>
+          <w:color w:val="FF0000"/>
+          <w:sz w:val="24"/>
+          <w:szCs w:val="24"/>
+        </w:rPr>
+      </w:pPr>
+      <w:r>
+        <w:rPr>
+          <w:rFonts w:ascii="Arial" w:hAnsi="Arial" w:cs="Arial"/>
+          <w:color w:val="FF0000"/>
           <w:sz w:val="24"/>
           <w:szCs w:val="24"/>
         </w:rPr>
@@ -2966,33 +2988,37 @@
         <w:spacing w:after="0"/>
         <w:rPr>
           <w:rFonts w:ascii="Arial" w:hAnsi="Arial" w:cs="Arial"/>
-          <w:sz w:val="24"/>
-          <w:szCs w:val="24"/>
-        </w:rPr>
-      </w:pPr>
-    </w:p>
-    <w:p>
-      <w:pPr>
-        <w:spacing w:after="0"/>
-        <w:rPr>
-          <w:rFonts w:ascii="Arial" w:hAnsi="Arial" w:cs="Arial"/>
-          <w:sz w:val="24"/>
-          <w:szCs w:val="24"/>
-        </w:rPr>
-      </w:pPr>
-    </w:p>
-    <w:p>
-      <w:pPr>
-        <w:spacing w:after="0"/>
-        <w:rPr>
-          <w:rFonts w:ascii="Arial" w:hAnsi="Arial" w:cs="Arial"/>
-          <w:sz w:val="24"/>
-          <w:szCs w:val="24"/>
-        </w:rPr>
-      </w:pPr>
-      <w:r>
-        <w:rPr>
-          <w:rFonts w:ascii="Arial" w:hAnsi="Arial" w:cs="Arial"/>
+          <w:color w:val="FF0000"/>
+          <w:sz w:val="24"/>
+          <w:szCs w:val="24"/>
+        </w:rPr>
+      </w:pPr>
+    </w:p>
+    <w:p>
+      <w:pPr>
+        <w:spacing w:after="0"/>
+        <w:rPr>
+          <w:rFonts w:ascii="Arial" w:hAnsi="Arial" w:cs="Arial"/>
+          <w:color w:val="FF0000"/>
+          <w:sz w:val="24"/>
+          <w:szCs w:val="24"/>
+        </w:rPr>
+      </w:pPr>
+    </w:p>
+    <w:p>
+      <w:pPr>
+        <w:spacing w:after="0"/>
+        <w:rPr>
+          <w:rFonts w:ascii="Arial" w:hAnsi="Arial" w:cs="Arial"/>
+          <w:color w:val="FF0000"/>
+          <w:sz w:val="24"/>
+          <w:szCs w:val="24"/>
+        </w:rPr>
+      </w:pPr>
+      <w:r>
+        <w:rPr>
+          <w:rFonts w:ascii="Arial" w:hAnsi="Arial" w:cs="Arial"/>
+          <w:color w:val="FF0000"/>
           <w:sz w:val="24"/>
           <w:szCs w:val="24"/>
         </w:rPr>
@@ -3005,13 +3031,15 @@
         <w:ind w:firstLine="720"/>
         <w:rPr>
           <w:rFonts w:ascii="Arial" w:hAnsi="Arial" w:cs="Arial"/>
-          <w:sz w:val="24"/>
-          <w:szCs w:val="24"/>
-        </w:rPr>
-      </w:pPr>
-      <w:r>
-        <w:rPr>
-          <w:rFonts w:ascii="Arial" w:hAnsi="Arial" w:cs="Arial"/>
+          <w:color w:val="FF0000"/>
+          <w:sz w:val="24"/>
+          <w:szCs w:val="24"/>
+        </w:rPr>
+      </w:pPr>
+      <w:r>
+        <w:rPr>
+          <w:rFonts w:ascii="Arial" w:hAnsi="Arial" w:cs="Arial"/>
+          <w:color w:val="FF0000"/>
           <w:sz w:val="24"/>
           <w:szCs w:val="24"/>
         </w:rPr>
@@ -3020,6 +3048,7 @@
       <w:r>
         <w:rPr>
           <w:rFonts w:ascii="Arial" w:hAnsi="Arial" w:cs="Arial"/>
+          <w:color w:val="FF0000"/>
           <w:sz w:val="24"/>
           <w:szCs w:val="24"/>
         </w:rPr>
@@ -3031,6 +3060,7 @@
         <w:spacing w:after="0"/>
         <w:rPr>
           <w:rFonts w:ascii="Arial" w:hAnsi="Arial" w:cs="Arial"/>
+          <w:color w:val="FF0000"/>
           <w:sz w:val="24"/>
           <w:szCs w:val="24"/>
         </w:rPr>
@@ -6055,7 +6085,296 @@
           <w:sz w:val="24"/>
           <w:szCs w:val="24"/>
         </w:rPr>
-        <w:t xml:space="preserve">Dependent clause – has both a subject and a </w:t>
+        <w:t>Dependent clause – has both a subject and a verb, but is introduced by a subordinating word and could not stand alone as a sentence.</w:t>
+      </w:r>
+    </w:p>
+    <w:p>
+      <w:pPr>
+        <w:spacing w:after="0"/>
+        <w:ind w:firstLine="720"/>
+        <w:rPr>
+          <w:rFonts w:ascii="Arial" w:hAnsi="Arial" w:cs="Arial"/>
+          <w:sz w:val="24"/>
+          <w:szCs w:val="24"/>
+        </w:rPr>
+      </w:pPr>
+    </w:p>
+    <w:p>
+      <w:pPr>
+        <w:spacing w:after="0"/>
+        <w:ind w:firstLine="720"/>
+        <w:rPr>
+          <w:rFonts w:ascii="Arial" w:hAnsi="Arial" w:cs="Arial"/>
+          <w:sz w:val="24"/>
+          <w:szCs w:val="24"/>
+        </w:rPr>
+      </w:pPr>
+      <w:r>
+        <w:rPr>
+          <w:rFonts w:ascii="Arial" w:hAnsi="Arial" w:cs="Arial"/>
+          <w:sz w:val="24"/>
+          <w:szCs w:val="24"/>
+        </w:rPr>
+        <w:t xml:space="preserve">Example sentence:  </w:t>
+      </w:r>
+      <w:r>
+        <w:rPr>
+          <w:rFonts w:ascii="Arial" w:hAnsi="Arial" w:cs="Arial"/>
+          <w:sz w:val="24"/>
+          <w:szCs w:val="24"/>
+          <w:highlight w:val="yellow"/>
+        </w:rPr>
+        <w:t>Joe went to a party</w:t>
+      </w:r>
+      <w:r>
+        <w:rPr>
+          <w:rFonts w:ascii="Arial" w:hAnsi="Arial" w:cs="Arial"/>
+          <w:sz w:val="24"/>
+          <w:szCs w:val="24"/>
+        </w:rPr>
+        <w:t xml:space="preserve"> </w:t>
+      </w:r>
+      <w:r>
+        <w:rPr>
+          <w:rFonts w:ascii="Arial" w:hAnsi="Arial" w:cs="Arial"/>
+          <w:sz w:val="24"/>
+          <w:szCs w:val="24"/>
+          <w:highlight w:val="cyan"/>
+        </w:rPr>
+        <w:t xml:space="preserve">after </w:t>
+      </w:r>
+      <w:r>
+        <w:rPr>
+          <w:rFonts w:ascii="Arial" w:hAnsi="Arial" w:cs="Arial"/>
+          <w:sz w:val="24"/>
+          <w:szCs w:val="24"/>
+          <w:highlight w:val="green"/>
+        </w:rPr>
+        <w:t>he left the office</w:t>
+      </w:r>
+      <w:r>
+        <w:rPr>
+          <w:rFonts w:ascii="Arial" w:hAnsi="Arial" w:cs="Arial"/>
+          <w:sz w:val="24"/>
+          <w:szCs w:val="24"/>
+        </w:rPr>
+        <w:t>.</w:t>
+      </w:r>
+    </w:p>
+    <w:p>
+      <w:pPr>
+        <w:spacing w:after="0"/>
+        <w:rPr>
+          <w:rFonts w:ascii="Arial" w:hAnsi="Arial" w:cs="Arial"/>
+          <w:sz w:val="24"/>
+          <w:szCs w:val="24"/>
+        </w:rPr>
+      </w:pPr>
+    </w:p>
+    <w:p>
+      <w:pPr>
+        <w:spacing w:after="0"/>
+        <w:ind w:firstLine="720"/>
+        <w:rPr>
+          <w:rFonts w:ascii="Arial" w:hAnsi="Arial" w:cs="Arial"/>
+          <w:sz w:val="24"/>
+          <w:szCs w:val="24"/>
+        </w:rPr>
+      </w:pPr>
+      <w:r>
+        <w:rPr>
+          <w:rFonts w:ascii="Arial" w:hAnsi="Arial" w:cs="Arial"/>
+          <w:sz w:val="24"/>
+          <w:szCs w:val="24"/>
+        </w:rPr>
+        <w:t xml:space="preserve">Coordinating conjunctions – express equal weights of the joined words, phrases, </w:t>
+      </w:r>
+    </w:p>
+    <w:p>
+      <w:pPr>
+        <w:spacing w:after="0"/>
+        <w:ind w:left="3600" w:firstLine="720"/>
+        <w:rPr>
+          <w:rFonts w:ascii="Arial" w:hAnsi="Arial" w:cs="Arial"/>
+          <w:sz w:val="24"/>
+          <w:szCs w:val="24"/>
+        </w:rPr>
+      </w:pPr>
+      <w:r>
+        <w:rPr>
+          <w:rFonts w:ascii="Arial" w:hAnsi="Arial" w:cs="Arial"/>
+          <w:sz w:val="24"/>
+          <w:szCs w:val="24"/>
+        </w:rPr>
+        <w:t>or clauses</w:t>
+      </w:r>
+      <w:r>
+        <w:rPr>
+          <w:rFonts w:ascii="Arial" w:hAnsi="Arial" w:cs="Arial"/>
+          <w:sz w:val="24"/>
+          <w:szCs w:val="24"/>
+        </w:rPr>
+        <w:tab/>
+      </w:r>
+      <w:r>
+        <w:rPr>
+          <w:rFonts w:ascii="Arial" w:hAnsi="Arial" w:cs="Arial"/>
+          <w:sz w:val="24"/>
+          <w:szCs w:val="24"/>
+        </w:rPr>
+        <w:tab/>
+      </w:r>
+    </w:p>
+    <w:p>
+      <w:pPr>
+        <w:spacing w:after="0"/>
+        <w:rPr>
+          <w:rFonts w:ascii="Arial" w:hAnsi="Arial" w:cs="Arial"/>
+          <w:sz w:val="24"/>
+          <w:szCs w:val="24"/>
+        </w:rPr>
+      </w:pPr>
+    </w:p>
+    <w:p>
+      <w:pPr>
+        <w:spacing w:after="0"/>
+        <w:rPr>
+          <w:rFonts w:ascii="Arial" w:hAnsi="Arial" w:cs="Arial"/>
+          <w:sz w:val="24"/>
+          <w:szCs w:val="24"/>
+        </w:rPr>
+      </w:pPr>
+      <w:r>
+        <w:rPr>
+          <w:rFonts w:ascii="Arial" w:hAnsi="Arial" w:cs="Arial"/>
+          <w:sz w:val="24"/>
+          <w:szCs w:val="24"/>
+        </w:rPr>
+        <w:tab/>
+        <w:t>Ex:</w:t>
+      </w:r>
+      <w:r>
+        <w:rPr>
+          <w:rFonts w:ascii="Arial" w:hAnsi="Arial" w:cs="Arial"/>
+          <w:sz w:val="24"/>
+          <w:szCs w:val="24"/>
+        </w:rPr>
+        <w:tab/>
+        <w:t xml:space="preserve">He ran </w:t>
+      </w:r>
+      <w:r>
+        <w:rPr>
+          <w:rFonts w:ascii="Arial" w:hAnsi="Arial" w:cs="Arial"/>
+          <w:sz w:val="24"/>
+          <w:szCs w:val="24"/>
+          <w:highlight w:val="yellow"/>
+        </w:rPr>
+        <w:t>but</w:t>
+      </w:r>
+      <w:r>
+        <w:rPr>
+          <w:rFonts w:ascii="Arial" w:hAnsi="Arial" w:cs="Arial"/>
+          <w:sz w:val="24"/>
+          <w:szCs w:val="24"/>
+        </w:rPr>
+        <w:t xml:space="preserve"> she walked.</w:t>
+      </w:r>
+    </w:p>
+    <w:p>
+      <w:pPr>
+        <w:spacing w:after="0"/>
+        <w:rPr>
+          <w:rFonts w:ascii="Arial" w:hAnsi="Arial" w:cs="Arial"/>
+          <w:sz w:val="24"/>
+          <w:szCs w:val="24"/>
+        </w:rPr>
+      </w:pPr>
+    </w:p>
+    <w:p>
+      <w:pPr>
+        <w:spacing w:after="0"/>
+        <w:rPr>
+          <w:rFonts w:ascii="Arial" w:hAnsi="Arial" w:cs="Arial"/>
+          <w:sz w:val="24"/>
+          <w:szCs w:val="24"/>
+        </w:rPr>
+      </w:pPr>
+    </w:p>
+    <w:p>
+      <w:pPr>
+        <w:spacing w:after="0"/>
+        <w:ind w:firstLine="720"/>
+        <w:rPr>
+          <w:rFonts w:ascii="Arial" w:hAnsi="Arial" w:cs="Arial"/>
+          <w:sz w:val="24"/>
+          <w:szCs w:val="24"/>
+        </w:rPr>
+      </w:pPr>
+      <w:r>
+        <w:rPr>
+          <w:rFonts w:ascii="Arial" w:hAnsi="Arial" w:cs="Arial"/>
+          <w:sz w:val="24"/>
+          <w:szCs w:val="24"/>
+        </w:rPr>
+        <w:t>FANBOYS – acronym for the seven coordinating conjunctions</w:t>
+      </w:r>
+    </w:p>
+    <w:p>
+      <w:pPr>
+        <w:spacing w:after="0"/>
+        <w:rPr>
+          <w:rFonts w:ascii="Arial" w:hAnsi="Arial" w:cs="Arial"/>
+          <w:sz w:val="24"/>
+          <w:szCs w:val="24"/>
+        </w:rPr>
+      </w:pPr>
+    </w:p>
+    <w:p>
+      <w:pPr>
+        <w:spacing w:after="0"/>
+        <w:ind w:left="720"/>
+        <w:rPr>
+          <w:rFonts w:ascii="Arial" w:hAnsi="Arial" w:cs="Arial"/>
+          <w:sz w:val="24"/>
+          <w:szCs w:val="24"/>
+        </w:rPr>
+      </w:pPr>
+      <w:r>
+        <w:rPr>
+          <w:rFonts w:ascii="Arial" w:hAnsi="Arial" w:cs="Arial"/>
+          <w:sz w:val="24"/>
+          <w:szCs w:val="24"/>
+        </w:rPr>
+        <w:t>Subordinating conjunctions – do not express equal weights of the joined pieces and often indicate a time relationship or some other limiting function</w:t>
+      </w:r>
+    </w:p>
+    <w:p>
+      <w:pPr>
+        <w:spacing w:after="0"/>
+        <w:rPr>
+          <w:rFonts w:ascii="Arial" w:hAnsi="Arial" w:cs="Arial"/>
+          <w:sz w:val="24"/>
+          <w:szCs w:val="24"/>
+        </w:rPr>
+      </w:pPr>
+    </w:p>
+    <w:p>
+      <w:pPr>
+        <w:spacing w:after="0"/>
+        <w:ind w:left="720"/>
+        <w:rPr>
+          <w:rFonts w:ascii="Arial" w:hAnsi="Arial" w:cs="Arial"/>
+          <w:sz w:val="24"/>
+          <w:szCs w:val="24"/>
+        </w:rPr>
+      </w:pPr>
+      <w:r>
+        <w:rPr>
+          <w:rFonts w:ascii="Arial" w:hAnsi="Arial" w:cs="Arial"/>
+          <w:sz w:val="24"/>
+          <w:szCs w:val="24"/>
+        </w:rPr>
+        <w:t xml:space="preserve">Common ones include:  before, after, although, because, if, where, </w:t>
       </w:r>
       <w:proofErr w:type="gramStart"/>
       <w:r>
@@ -6064,7 +6383,7 @@
           <w:sz w:val="24"/>
           <w:szCs w:val="24"/>
         </w:rPr>
-        <w:t>verb, but</w:t>
+        <w:t>than</w:t>
       </w:r>
       <w:proofErr w:type="gramEnd"/>
       <w:r>
@@ -6073,54 +6392,63 @@
           <w:sz w:val="24"/>
           <w:szCs w:val="24"/>
         </w:rPr>
-        <w:t xml:space="preserve"> is introduced by a subordinating word and could not stand alone as a sentence.</w:t>
-      </w:r>
-    </w:p>
-    <w:p>
-      <w:pPr>
-        <w:spacing w:after="0"/>
-        <w:ind w:firstLine="720"/>
-        <w:rPr>
-          <w:rFonts w:ascii="Arial" w:hAnsi="Arial" w:cs="Arial"/>
-          <w:sz w:val="24"/>
-          <w:szCs w:val="24"/>
-        </w:rPr>
-      </w:pPr>
-    </w:p>
-    <w:p>
-      <w:pPr>
-        <w:spacing w:after="0"/>
-        <w:ind w:firstLine="720"/>
-        <w:rPr>
-          <w:rFonts w:ascii="Arial" w:hAnsi="Arial" w:cs="Arial"/>
-          <w:sz w:val="24"/>
-          <w:szCs w:val="24"/>
-        </w:rPr>
-      </w:pPr>
-      <w:r>
-        <w:rPr>
-          <w:rFonts w:ascii="Arial" w:hAnsi="Arial" w:cs="Arial"/>
-          <w:sz w:val="24"/>
-          <w:szCs w:val="24"/>
-        </w:rPr>
-        <w:t xml:space="preserve">Example sentence:  </w:t>
-      </w:r>
-      <w:r>
-        <w:rPr>
-          <w:rFonts w:ascii="Arial" w:hAnsi="Arial" w:cs="Arial"/>
-          <w:sz w:val="24"/>
-          <w:szCs w:val="24"/>
-          <w:highlight w:val="yellow"/>
-        </w:rPr>
-        <w:t>Joe went to a party</w:t>
-      </w:r>
-      <w:r>
-        <w:rPr>
-          <w:rFonts w:ascii="Arial" w:hAnsi="Arial" w:cs="Arial"/>
-          <w:sz w:val="24"/>
-          <w:szCs w:val="24"/>
-        </w:rPr>
-        <w:t xml:space="preserve"> </w:t>
+        <w:t>, since, as, unless, that, though, when, whereas, while</w:t>
+      </w:r>
+    </w:p>
+    <w:p>
+      <w:pPr>
+        <w:spacing w:after="0"/>
+        <w:ind w:left="720"/>
+        <w:rPr>
+          <w:rFonts w:ascii="Arial" w:hAnsi="Arial" w:cs="Arial"/>
+          <w:sz w:val="24"/>
+          <w:szCs w:val="24"/>
+        </w:rPr>
+      </w:pPr>
+    </w:p>
+    <w:p>
+      <w:pPr>
+        <w:spacing w:after="0"/>
+        <w:rPr>
+          <w:rFonts w:ascii="Arial" w:hAnsi="Arial" w:cs="Arial"/>
+          <w:sz w:val="24"/>
+          <w:szCs w:val="24"/>
+        </w:rPr>
+      </w:pPr>
+      <w:r>
+        <w:rPr>
+          <w:rFonts w:ascii="Arial" w:hAnsi="Arial" w:cs="Arial"/>
+          <w:sz w:val="24"/>
+          <w:szCs w:val="24"/>
+        </w:rPr>
+        <w:t xml:space="preserve">Side note:  </w:t>
+      </w:r>
+      <w:r>
+        <w:rPr>
+          <w:rFonts w:ascii="Arial" w:hAnsi="Arial" w:cs="Arial"/>
+          <w:sz w:val="24"/>
+          <w:szCs w:val="24"/>
+        </w:rPr>
+        <w:tab/>
+        <w:t>Since</w:t>
+      </w:r>
+      <w:proofErr w:type="gramStart"/>
+      <w:r>
+        <w:rPr>
+          <w:rFonts w:ascii="Arial" w:hAnsi="Arial" w:cs="Arial"/>
+          <w:sz w:val="24"/>
+          <w:szCs w:val="24"/>
+        </w:rPr>
+        <w:t>….versus</w:t>
+      </w:r>
+      <w:proofErr w:type="gramEnd"/>
+      <w:r>
+        <w:rPr>
+          <w:rFonts w:ascii="Arial" w:hAnsi="Arial" w:cs="Arial"/>
+          <w:sz w:val="24"/>
+          <w:szCs w:val="24"/>
+        </w:rPr>
+        <w:t>….</w:t>
       </w:r>
       <w:r>
         <w:rPr>
@@ -6129,182 +6457,136 @@
           <w:szCs w:val="24"/>
           <w:highlight w:val="cyan"/>
         </w:rPr>
-        <w:t xml:space="preserve">after </w:t>
-      </w:r>
-      <w:r>
-        <w:rPr>
-          <w:rFonts w:ascii="Arial" w:hAnsi="Arial" w:cs="Arial"/>
-          <w:sz w:val="24"/>
-          <w:szCs w:val="24"/>
-          <w:highlight w:val="green"/>
-        </w:rPr>
-        <w:t>he left the office</w:t>
-      </w:r>
-      <w:r>
-        <w:rPr>
-          <w:rFonts w:ascii="Arial" w:hAnsi="Arial" w:cs="Arial"/>
-          <w:sz w:val="24"/>
-          <w:szCs w:val="24"/>
-        </w:rPr>
-        <w:t>.</w:t>
-      </w:r>
-    </w:p>
-    <w:p>
-      <w:pPr>
-        <w:spacing w:after="0"/>
-        <w:rPr>
-          <w:rFonts w:ascii="Arial" w:hAnsi="Arial" w:cs="Arial"/>
-          <w:sz w:val="24"/>
-          <w:szCs w:val="24"/>
-        </w:rPr>
-      </w:pPr>
-    </w:p>
-    <w:p>
-      <w:pPr>
-        <w:spacing w:after="0"/>
-        <w:ind w:firstLine="720"/>
-        <w:rPr>
-          <w:rFonts w:ascii="Arial" w:hAnsi="Arial" w:cs="Arial"/>
-          <w:sz w:val="24"/>
-          <w:szCs w:val="24"/>
-        </w:rPr>
-      </w:pPr>
-      <w:r>
-        <w:rPr>
-          <w:rFonts w:ascii="Arial" w:hAnsi="Arial" w:cs="Arial"/>
-          <w:sz w:val="24"/>
-          <w:szCs w:val="24"/>
-        </w:rPr>
-        <w:t xml:space="preserve">Coordinating conjunctions – express equal weights of the joined words, phrases, </w:t>
-      </w:r>
-    </w:p>
-    <w:p>
-      <w:pPr>
-        <w:spacing w:after="0"/>
-        <w:ind w:left="3600" w:firstLine="720"/>
-        <w:rPr>
-          <w:rFonts w:ascii="Arial" w:hAnsi="Arial" w:cs="Arial"/>
-          <w:sz w:val="24"/>
-          <w:szCs w:val="24"/>
-        </w:rPr>
-      </w:pPr>
-      <w:r>
-        <w:rPr>
-          <w:rFonts w:ascii="Arial" w:hAnsi="Arial" w:cs="Arial"/>
-          <w:sz w:val="24"/>
-          <w:szCs w:val="24"/>
-        </w:rPr>
-        <w:t>or clauses</w:t>
-      </w:r>
-      <w:r>
-        <w:rPr>
-          <w:rFonts w:ascii="Arial" w:hAnsi="Arial" w:cs="Arial"/>
-          <w:sz w:val="24"/>
-          <w:szCs w:val="24"/>
-        </w:rPr>
-        <w:tab/>
-      </w:r>
-      <w:r>
-        <w:rPr>
-          <w:rFonts w:ascii="Arial" w:hAnsi="Arial" w:cs="Arial"/>
-          <w:sz w:val="24"/>
-          <w:szCs w:val="24"/>
-        </w:rPr>
-        <w:tab/>
-      </w:r>
-    </w:p>
-    <w:p>
-      <w:pPr>
-        <w:spacing w:after="0"/>
-        <w:rPr>
-          <w:rFonts w:ascii="Arial" w:hAnsi="Arial" w:cs="Arial"/>
-          <w:sz w:val="24"/>
-          <w:szCs w:val="24"/>
-        </w:rPr>
-      </w:pPr>
-    </w:p>
-    <w:p>
-      <w:pPr>
-        <w:spacing w:after="0"/>
-        <w:rPr>
-          <w:rFonts w:ascii="Arial" w:hAnsi="Arial" w:cs="Arial"/>
-          <w:sz w:val="24"/>
-          <w:szCs w:val="24"/>
-        </w:rPr>
-      </w:pPr>
-      <w:r>
-        <w:rPr>
-          <w:rFonts w:ascii="Arial" w:hAnsi="Arial" w:cs="Arial"/>
-          <w:sz w:val="24"/>
-          <w:szCs w:val="24"/>
-        </w:rPr>
-        <w:tab/>
-        <w:t>Ex:</w:t>
-      </w:r>
-      <w:r>
-        <w:rPr>
-          <w:rFonts w:ascii="Arial" w:hAnsi="Arial" w:cs="Arial"/>
-          <w:sz w:val="24"/>
-          <w:szCs w:val="24"/>
-        </w:rPr>
-        <w:tab/>
-        <w:t xml:space="preserve">He ran </w:t>
-      </w:r>
-      <w:r>
-        <w:rPr>
-          <w:rFonts w:ascii="Arial" w:hAnsi="Arial" w:cs="Arial"/>
-          <w:sz w:val="24"/>
-          <w:szCs w:val="24"/>
-          <w:highlight w:val="yellow"/>
-        </w:rPr>
-        <w:t>but</w:t>
-      </w:r>
-      <w:r>
-        <w:rPr>
-          <w:rFonts w:ascii="Arial" w:hAnsi="Arial" w:cs="Arial"/>
-          <w:sz w:val="24"/>
-          <w:szCs w:val="24"/>
-        </w:rPr>
-        <w:t xml:space="preserve"> she walked.</w:t>
-      </w:r>
-    </w:p>
-    <w:p>
-      <w:pPr>
-        <w:spacing w:after="0"/>
-        <w:rPr>
-          <w:rFonts w:ascii="Arial" w:hAnsi="Arial" w:cs="Arial"/>
-          <w:sz w:val="24"/>
-          <w:szCs w:val="24"/>
-        </w:rPr>
-      </w:pPr>
-    </w:p>
-    <w:p>
-      <w:pPr>
-        <w:spacing w:after="0"/>
-        <w:rPr>
-          <w:rFonts w:ascii="Arial" w:hAnsi="Arial" w:cs="Arial"/>
-          <w:sz w:val="24"/>
-          <w:szCs w:val="24"/>
-        </w:rPr>
-      </w:pPr>
-    </w:p>
-    <w:p>
-      <w:pPr>
-        <w:spacing w:after="0"/>
-        <w:ind w:firstLine="720"/>
-        <w:rPr>
-          <w:rFonts w:ascii="Arial" w:hAnsi="Arial" w:cs="Arial"/>
-          <w:sz w:val="24"/>
-          <w:szCs w:val="24"/>
-        </w:rPr>
-      </w:pPr>
-      <w:r>
-        <w:rPr>
-          <w:rFonts w:ascii="Arial" w:hAnsi="Arial" w:cs="Arial"/>
-          <w:sz w:val="24"/>
-          <w:szCs w:val="24"/>
-        </w:rPr>
-        <w:t>FANBOYS – acronym for the seven coordinating conjunctions</w:t>
+        <w:t>because</w:t>
+      </w:r>
+    </w:p>
+    <w:p>
+      <w:pPr>
+        <w:spacing w:after="0"/>
+        <w:rPr>
+          <w:rFonts w:ascii="Arial" w:hAnsi="Arial" w:cs="Arial"/>
+          <w:sz w:val="24"/>
+          <w:szCs w:val="24"/>
+        </w:rPr>
+      </w:pPr>
+      <w:r>
+        <w:rPr>
+          <w:rFonts w:ascii="Arial" w:hAnsi="Arial" w:cs="Arial"/>
+          <w:sz w:val="24"/>
+          <w:szCs w:val="24"/>
+        </w:rPr>
+        <w:tab/>
+      </w:r>
+      <w:r>
+        <w:rPr>
+          <w:rFonts w:ascii="Arial" w:hAnsi="Arial" w:cs="Arial"/>
+          <w:sz w:val="24"/>
+          <w:szCs w:val="24"/>
+        </w:rPr>
+        <w:tab/>
+        <w:t>While</w:t>
+      </w:r>
+      <w:proofErr w:type="gramStart"/>
+      <w:r>
+        <w:rPr>
+          <w:rFonts w:ascii="Arial" w:hAnsi="Arial" w:cs="Arial"/>
+          <w:sz w:val="24"/>
+          <w:szCs w:val="24"/>
+        </w:rPr>
+        <w:t>….versus</w:t>
+      </w:r>
+      <w:proofErr w:type="gramEnd"/>
+      <w:r>
+        <w:rPr>
+          <w:rFonts w:ascii="Arial" w:hAnsi="Arial" w:cs="Arial"/>
+          <w:sz w:val="24"/>
+          <w:szCs w:val="24"/>
+        </w:rPr>
+        <w:t>….</w:t>
+      </w:r>
+      <w:r>
+        <w:rPr>
+          <w:rFonts w:ascii="Arial" w:hAnsi="Arial" w:cs="Arial"/>
+          <w:sz w:val="24"/>
+          <w:szCs w:val="24"/>
+          <w:highlight w:val="cyan"/>
+        </w:rPr>
+        <w:t>whereas</w:t>
+      </w:r>
+    </w:p>
+    <w:p>
+      <w:pPr>
+        <w:spacing w:after="0"/>
+        <w:rPr>
+          <w:rFonts w:ascii="Arial" w:hAnsi="Arial" w:cs="Arial"/>
+          <w:sz w:val="24"/>
+          <w:szCs w:val="24"/>
+        </w:rPr>
+      </w:pPr>
+    </w:p>
+    <w:p>
+      <w:pPr>
+        <w:spacing w:after="0"/>
+        <w:rPr>
+          <w:rFonts w:ascii="Arial" w:hAnsi="Arial" w:cs="Arial"/>
+          <w:sz w:val="24"/>
+          <w:szCs w:val="24"/>
+        </w:rPr>
+      </w:pPr>
+      <w:r>
+        <w:rPr>
+          <w:rFonts w:ascii="Arial" w:hAnsi="Arial" w:cs="Arial"/>
+          <w:sz w:val="24"/>
+          <w:szCs w:val="24"/>
+        </w:rPr>
+        <w:t>Avoid “since” and “while” in scientific writing unless used to indicate a time meaning</w:t>
+      </w:r>
+    </w:p>
+    <w:p>
+      <w:pPr>
+        <w:spacing w:after="0"/>
+        <w:rPr>
+          <w:rFonts w:ascii="Arial" w:hAnsi="Arial" w:cs="Arial"/>
+          <w:sz w:val="24"/>
+          <w:szCs w:val="24"/>
+        </w:rPr>
+      </w:pPr>
+    </w:p>
+    <w:p>
+      <w:pPr>
+        <w:spacing w:after="0"/>
+        <w:rPr>
+          <w:rFonts w:ascii="Arial" w:hAnsi="Arial" w:cs="Arial"/>
+          <w:sz w:val="24"/>
+          <w:szCs w:val="24"/>
+        </w:rPr>
+      </w:pPr>
+      <w:r>
+        <w:rPr>
+          <w:rFonts w:ascii="Arial" w:hAnsi="Arial" w:cs="Arial"/>
+          <w:sz w:val="24"/>
+          <w:szCs w:val="24"/>
+        </w:rPr>
+        <w:t xml:space="preserve">Coordinating adverbs – preceded by a semicolon and followed by a comma – used to </w:t>
+      </w:r>
+    </w:p>
+    <w:p>
+      <w:pPr>
+        <w:spacing w:after="0"/>
+        <w:ind w:left="2160"/>
+        <w:rPr>
+          <w:rFonts w:ascii="Arial" w:hAnsi="Arial" w:cs="Arial"/>
+          <w:sz w:val="24"/>
+          <w:szCs w:val="24"/>
+        </w:rPr>
+      </w:pPr>
+      <w:r>
+        <w:rPr>
+          <w:rFonts w:ascii="Arial" w:hAnsi="Arial" w:cs="Arial"/>
+          <w:sz w:val="24"/>
+          <w:szCs w:val="24"/>
+        </w:rPr>
+        <w:t>connect two independent clauses – or used between two sentences</w:t>
       </w:r>
     </w:p>
     <w:p>
@@ -6333,295 +6615,7 @@
           <w:sz w:val="24"/>
           <w:szCs w:val="24"/>
         </w:rPr>
-        <w:t>Subordinating conjunctions – do not express equal weights of the joined pieces and often indicate a time relationship or some other limiting function</w:t>
-      </w:r>
-    </w:p>
-    <w:p>
-      <w:pPr>
-        <w:spacing w:after="0"/>
-        <w:rPr>
-          <w:rFonts w:ascii="Arial" w:hAnsi="Arial" w:cs="Arial"/>
-          <w:sz w:val="24"/>
-          <w:szCs w:val="24"/>
-        </w:rPr>
-      </w:pPr>
-    </w:p>
-    <w:p>
-      <w:pPr>
-        <w:spacing w:after="0"/>
-        <w:ind w:left="720"/>
-        <w:rPr>
-          <w:rFonts w:ascii="Arial" w:hAnsi="Arial" w:cs="Arial"/>
-          <w:sz w:val="24"/>
-          <w:szCs w:val="24"/>
-        </w:rPr>
-      </w:pPr>
-      <w:r>
-        <w:rPr>
-          <w:rFonts w:ascii="Arial" w:hAnsi="Arial" w:cs="Arial"/>
-          <w:sz w:val="24"/>
-          <w:szCs w:val="24"/>
-        </w:rPr>
-        <w:t xml:space="preserve">Common ones </w:t>
-      </w:r>
-      <w:proofErr w:type="gramStart"/>
-      <w:r>
-        <w:rPr>
-          <w:rFonts w:ascii="Arial" w:hAnsi="Arial" w:cs="Arial"/>
-          <w:sz w:val="24"/>
-          <w:szCs w:val="24"/>
-        </w:rPr>
-        <w:t>include:</w:t>
-      </w:r>
-      <w:proofErr w:type="gramEnd"/>
-      <w:r>
-        <w:rPr>
-          <w:rFonts w:ascii="Arial" w:hAnsi="Arial" w:cs="Arial"/>
-          <w:sz w:val="24"/>
-          <w:szCs w:val="24"/>
-        </w:rPr>
-        <w:t xml:space="preserve">  before, after, although, because, if, where, than, since, as, unless, that, though, when, whereas, while</w:t>
-      </w:r>
-    </w:p>
-    <w:p>
-      <w:pPr>
-        <w:spacing w:after="0"/>
-        <w:ind w:left="720"/>
-        <w:rPr>
-          <w:rFonts w:ascii="Arial" w:hAnsi="Arial" w:cs="Arial"/>
-          <w:sz w:val="24"/>
-          <w:szCs w:val="24"/>
-        </w:rPr>
-      </w:pPr>
-    </w:p>
-    <w:p>
-      <w:pPr>
-        <w:spacing w:after="0"/>
-        <w:rPr>
-          <w:rFonts w:ascii="Arial" w:hAnsi="Arial" w:cs="Arial"/>
-          <w:sz w:val="24"/>
-          <w:szCs w:val="24"/>
-        </w:rPr>
-      </w:pPr>
-      <w:r>
-        <w:rPr>
-          <w:rFonts w:ascii="Arial" w:hAnsi="Arial" w:cs="Arial"/>
-          <w:sz w:val="24"/>
-          <w:szCs w:val="24"/>
-        </w:rPr>
-        <w:t xml:space="preserve">Side note:  </w:t>
-      </w:r>
-      <w:r>
-        <w:rPr>
-          <w:rFonts w:ascii="Arial" w:hAnsi="Arial" w:cs="Arial"/>
-          <w:sz w:val="24"/>
-          <w:szCs w:val="24"/>
-        </w:rPr>
-        <w:tab/>
-        <w:t>Since</w:t>
-      </w:r>
-      <w:proofErr w:type="gramStart"/>
-      <w:r>
-        <w:rPr>
-          <w:rFonts w:ascii="Arial" w:hAnsi="Arial" w:cs="Arial"/>
-          <w:sz w:val="24"/>
-          <w:szCs w:val="24"/>
-        </w:rPr>
-        <w:t>….versus</w:t>
-      </w:r>
-      <w:proofErr w:type="gramEnd"/>
-      <w:r>
-        <w:rPr>
-          <w:rFonts w:ascii="Arial" w:hAnsi="Arial" w:cs="Arial"/>
-          <w:sz w:val="24"/>
-          <w:szCs w:val="24"/>
-        </w:rPr>
-        <w:t>….</w:t>
-      </w:r>
-      <w:r>
-        <w:rPr>
-          <w:rFonts w:ascii="Arial" w:hAnsi="Arial" w:cs="Arial"/>
-          <w:sz w:val="24"/>
-          <w:szCs w:val="24"/>
-          <w:highlight w:val="cyan"/>
-        </w:rPr>
-        <w:t>because</w:t>
-      </w:r>
-    </w:p>
-    <w:p>
-      <w:pPr>
-        <w:spacing w:after="0"/>
-        <w:rPr>
-          <w:rFonts w:ascii="Arial" w:hAnsi="Arial" w:cs="Arial"/>
-          <w:sz w:val="24"/>
-          <w:szCs w:val="24"/>
-        </w:rPr>
-      </w:pPr>
-      <w:r>
-        <w:rPr>
-          <w:rFonts w:ascii="Arial" w:hAnsi="Arial" w:cs="Arial"/>
-          <w:sz w:val="24"/>
-          <w:szCs w:val="24"/>
-        </w:rPr>
-        <w:tab/>
-      </w:r>
-      <w:r>
-        <w:rPr>
-          <w:rFonts w:ascii="Arial" w:hAnsi="Arial" w:cs="Arial"/>
-          <w:sz w:val="24"/>
-          <w:szCs w:val="24"/>
-        </w:rPr>
-        <w:tab/>
-        <w:t>While</w:t>
-      </w:r>
-      <w:proofErr w:type="gramStart"/>
-      <w:r>
-        <w:rPr>
-          <w:rFonts w:ascii="Arial" w:hAnsi="Arial" w:cs="Arial"/>
-          <w:sz w:val="24"/>
-          <w:szCs w:val="24"/>
-        </w:rPr>
-        <w:t>….versus</w:t>
-      </w:r>
-      <w:proofErr w:type="gramEnd"/>
-      <w:r>
-        <w:rPr>
-          <w:rFonts w:ascii="Arial" w:hAnsi="Arial" w:cs="Arial"/>
-          <w:sz w:val="24"/>
-          <w:szCs w:val="24"/>
-        </w:rPr>
-        <w:t>….</w:t>
-      </w:r>
-      <w:r>
-        <w:rPr>
-          <w:rFonts w:ascii="Arial" w:hAnsi="Arial" w:cs="Arial"/>
-          <w:sz w:val="24"/>
-          <w:szCs w:val="24"/>
-          <w:highlight w:val="cyan"/>
-        </w:rPr>
-        <w:t>whereas</w:t>
-      </w:r>
-    </w:p>
-    <w:p>
-      <w:pPr>
-        <w:spacing w:after="0"/>
-        <w:rPr>
-          <w:rFonts w:ascii="Arial" w:hAnsi="Arial" w:cs="Arial"/>
-          <w:sz w:val="24"/>
-          <w:szCs w:val="24"/>
-        </w:rPr>
-      </w:pPr>
-    </w:p>
-    <w:p>
-      <w:pPr>
-        <w:spacing w:after="0"/>
-        <w:rPr>
-          <w:rFonts w:ascii="Arial" w:hAnsi="Arial" w:cs="Arial"/>
-          <w:sz w:val="24"/>
-          <w:szCs w:val="24"/>
-        </w:rPr>
-      </w:pPr>
-      <w:r>
-        <w:rPr>
-          <w:rFonts w:ascii="Arial" w:hAnsi="Arial" w:cs="Arial"/>
-          <w:sz w:val="24"/>
-          <w:szCs w:val="24"/>
-        </w:rPr>
-        <w:t>Avoid “since” and “while” in scientific writing unless used to indicate a time meaning</w:t>
-      </w:r>
-    </w:p>
-    <w:p>
-      <w:pPr>
-        <w:spacing w:after="0"/>
-        <w:rPr>
-          <w:rFonts w:ascii="Arial" w:hAnsi="Arial" w:cs="Arial"/>
-          <w:sz w:val="24"/>
-          <w:szCs w:val="24"/>
-        </w:rPr>
-      </w:pPr>
-    </w:p>
-    <w:p>
-      <w:pPr>
-        <w:spacing w:after="0"/>
-        <w:rPr>
-          <w:rFonts w:ascii="Arial" w:hAnsi="Arial" w:cs="Arial"/>
-          <w:sz w:val="24"/>
-          <w:szCs w:val="24"/>
-        </w:rPr>
-      </w:pPr>
-      <w:r>
-        <w:rPr>
-          <w:rFonts w:ascii="Arial" w:hAnsi="Arial" w:cs="Arial"/>
-          <w:sz w:val="24"/>
-          <w:szCs w:val="24"/>
-        </w:rPr>
-        <w:t xml:space="preserve">Coordinating adverbs – preceded by a semicolon and followed by a comma – used to </w:t>
-      </w:r>
-    </w:p>
-    <w:p>
-      <w:pPr>
-        <w:spacing w:after="0"/>
-        <w:ind w:left="2160"/>
-        <w:rPr>
-          <w:rFonts w:ascii="Arial" w:hAnsi="Arial" w:cs="Arial"/>
-          <w:sz w:val="24"/>
-          <w:szCs w:val="24"/>
-        </w:rPr>
-      </w:pPr>
-      <w:r>
-        <w:rPr>
-          <w:rFonts w:ascii="Arial" w:hAnsi="Arial" w:cs="Arial"/>
-          <w:sz w:val="24"/>
-          <w:szCs w:val="24"/>
-        </w:rPr>
-        <w:t>connect two independent clauses – or used between two sentences</w:t>
-      </w:r>
-    </w:p>
-    <w:p>
-      <w:pPr>
-        <w:spacing w:after="0"/>
-        <w:rPr>
-          <w:rFonts w:ascii="Arial" w:hAnsi="Arial" w:cs="Arial"/>
-          <w:sz w:val="24"/>
-          <w:szCs w:val="24"/>
-        </w:rPr>
-      </w:pPr>
-    </w:p>
-    <w:p>
-      <w:pPr>
-        <w:spacing w:after="0"/>
-        <w:ind w:left="720"/>
-        <w:rPr>
-          <w:rFonts w:ascii="Arial" w:hAnsi="Arial" w:cs="Arial"/>
-          <w:sz w:val="24"/>
-          <w:szCs w:val="24"/>
-        </w:rPr>
-      </w:pPr>
-      <w:r>
-        <w:rPr>
-          <w:rFonts w:ascii="Arial" w:hAnsi="Arial" w:cs="Arial"/>
-          <w:sz w:val="24"/>
-          <w:szCs w:val="24"/>
-        </w:rPr>
-        <w:t xml:space="preserve">Common ones </w:t>
-      </w:r>
-      <w:proofErr w:type="gramStart"/>
-      <w:r>
-        <w:rPr>
-          <w:rFonts w:ascii="Arial" w:hAnsi="Arial" w:cs="Arial"/>
-          <w:sz w:val="24"/>
-          <w:szCs w:val="24"/>
-        </w:rPr>
-        <w:t>include:</w:t>
-      </w:r>
-      <w:proofErr w:type="gramEnd"/>
-      <w:r>
-        <w:rPr>
-          <w:rFonts w:ascii="Arial" w:hAnsi="Arial" w:cs="Arial"/>
-          <w:sz w:val="24"/>
-          <w:szCs w:val="24"/>
-        </w:rPr>
-        <w:t xml:space="preserve">  however, moreover, therefore, further, consequently, nevertheless, besides, accordingly, also, too.</w:t>
+        <w:t>Common ones include:  however, moreover, therefore, further, consequently, nevertheless, besides, accordingly, also, too.</w:t>
       </w:r>
     </w:p>
     <w:p>
@@ -6847,13 +6841,15 @@
         <w:spacing w:after="0"/>
         <w:rPr>
           <w:rFonts w:ascii="Arial" w:hAnsi="Arial" w:cs="Arial"/>
-          <w:sz w:val="24"/>
-          <w:szCs w:val="24"/>
-        </w:rPr>
-      </w:pPr>
-      <w:r>
-        <w:rPr>
-          <w:rFonts w:ascii="Arial" w:hAnsi="Arial" w:cs="Arial"/>
+          <w:color w:val="FF0000"/>
+          <w:sz w:val="24"/>
+          <w:szCs w:val="24"/>
+        </w:rPr>
+      </w:pPr>
+      <w:r>
+        <w:rPr>
+          <w:rFonts w:ascii="Arial" w:hAnsi="Arial" w:cs="Arial"/>
+          <w:color w:val="FF0000"/>
           <w:sz w:val="24"/>
           <w:szCs w:val="24"/>
         </w:rPr>
@@ -6865,6 +6861,7 @@
         <w:spacing w:after="0"/>
         <w:rPr>
           <w:rFonts w:ascii="Arial" w:hAnsi="Arial" w:cs="Arial"/>
+          <w:color w:val="FF0000"/>
           <w:sz w:val="24"/>
           <w:szCs w:val="24"/>
         </w:rPr>
@@ -7575,7 +7572,200 @@
           <w:sz w:val="24"/>
           <w:szCs w:val="24"/>
         </w:rPr>
-        <w:t xml:space="preserve"> (</w:t>
+        <w:t xml:space="preserve"> (passive voice)</w:t>
+      </w:r>
+    </w:p>
+    <w:p>
+      <w:pPr>
+        <w:spacing w:after="0"/>
+        <w:rPr>
+          <w:rFonts w:ascii="Arial" w:hAnsi="Arial" w:cs="Arial"/>
+          <w:sz w:val="24"/>
+          <w:szCs w:val="24"/>
+        </w:rPr>
+      </w:pPr>
+      <w:r>
+        <w:rPr>
+          <w:rFonts w:ascii="Arial" w:hAnsi="Arial" w:cs="Arial"/>
+          <w:sz w:val="24"/>
+          <w:szCs w:val="24"/>
+        </w:rPr>
+        <w:tab/>
+        <w:t>Our results agreed with theirs. (active voice)</w:t>
+      </w:r>
+    </w:p>
+    <w:p>
+      <w:pPr>
+        <w:spacing w:after="0"/>
+        <w:rPr>
+          <w:rFonts w:ascii="Arial" w:hAnsi="Arial" w:cs="Arial"/>
+          <w:sz w:val="24"/>
+          <w:szCs w:val="24"/>
+        </w:rPr>
+      </w:pPr>
+    </w:p>
+    <w:p>
+      <w:pPr>
+        <w:spacing w:after="0"/>
+        <w:rPr>
+          <w:rFonts w:ascii="Arial" w:hAnsi="Arial" w:cs="Arial"/>
+          <w:sz w:val="24"/>
+          <w:szCs w:val="24"/>
+        </w:rPr>
+      </w:pPr>
+    </w:p>
+    <w:p>
+      <w:pPr>
+        <w:spacing w:after="0"/>
+        <w:rPr>
+          <w:rFonts w:ascii="Arial" w:hAnsi="Arial" w:cs="Arial"/>
+          <w:sz w:val="24"/>
+          <w:szCs w:val="24"/>
+        </w:rPr>
+      </w:pPr>
+      <w:r>
+        <w:rPr>
+          <w:rFonts w:ascii="Arial" w:hAnsi="Arial" w:cs="Arial"/>
+          <w:sz w:val="24"/>
+          <w:szCs w:val="24"/>
+        </w:rPr>
+        <w:tab/>
+        <w:t xml:space="preserve">The preparation of </w:t>
+      </w:r>
+      <w:r>
+        <w:rPr>
+          <w:rFonts w:ascii="Arial" w:hAnsi="Arial" w:cs="Arial"/>
+          <w:sz w:val="24"/>
+          <w:szCs w:val="24"/>
+        </w:rPr>
+        <w:t xml:space="preserve">chemical solutions </w:t>
+      </w:r>
+      <w:r>
+        <w:rPr>
+          <w:rFonts w:ascii="Arial" w:hAnsi="Arial" w:cs="Arial"/>
+          <w:sz w:val="24"/>
+          <w:szCs w:val="24"/>
+        </w:rPr>
+        <w:t>will be performed by the technician.</w:t>
+      </w:r>
+    </w:p>
+    <w:p>
+      <w:pPr>
+        <w:spacing w:after="0"/>
+        <w:rPr>
+          <w:rFonts w:ascii="Arial" w:hAnsi="Arial" w:cs="Arial"/>
+          <w:sz w:val="24"/>
+          <w:szCs w:val="24"/>
+        </w:rPr>
+      </w:pPr>
+      <w:r>
+        <w:rPr>
+          <w:rFonts w:ascii="Arial" w:hAnsi="Arial" w:cs="Arial"/>
+          <w:sz w:val="24"/>
+          <w:szCs w:val="24"/>
+        </w:rPr>
+        <w:tab/>
+      </w:r>
+      <w:r>
+        <w:rPr>
+          <w:rFonts w:ascii="Arial" w:hAnsi="Arial" w:cs="Arial"/>
+          <w:sz w:val="24"/>
+          <w:szCs w:val="24"/>
+        </w:rPr>
+        <w:tab/>
+        <w:t>(passive voice with nominalization)</w:t>
+      </w:r>
+    </w:p>
+    <w:p>
+      <w:pPr>
+        <w:spacing w:after="0"/>
+        <w:rPr>
+          <w:rFonts w:ascii="Arial" w:hAnsi="Arial" w:cs="Arial"/>
+          <w:sz w:val="24"/>
+          <w:szCs w:val="24"/>
+        </w:rPr>
+      </w:pPr>
+      <w:r>
+        <w:rPr>
+          <w:rFonts w:ascii="Arial" w:hAnsi="Arial" w:cs="Arial"/>
+          <w:sz w:val="24"/>
+          <w:szCs w:val="24"/>
+        </w:rPr>
+        <w:tab/>
+        <w:t>The chemical solutions will be prepared by the technician.</w:t>
+      </w:r>
+    </w:p>
+    <w:p>
+      <w:pPr>
+        <w:spacing w:after="0"/>
+        <w:rPr>
+          <w:rFonts w:ascii="Arial" w:hAnsi="Arial" w:cs="Arial"/>
+          <w:sz w:val="24"/>
+          <w:szCs w:val="24"/>
+        </w:rPr>
+      </w:pPr>
+      <w:r>
+        <w:rPr>
+          <w:rFonts w:ascii="Arial" w:hAnsi="Arial" w:cs="Arial"/>
+          <w:sz w:val="24"/>
+          <w:szCs w:val="24"/>
+        </w:rPr>
+        <w:tab/>
+      </w:r>
+      <w:r>
+        <w:rPr>
+          <w:rFonts w:ascii="Arial" w:hAnsi="Arial" w:cs="Arial"/>
+          <w:sz w:val="24"/>
+          <w:szCs w:val="24"/>
+        </w:rPr>
+        <w:tab/>
+        <w:t>(passive voice)</w:t>
+      </w:r>
+    </w:p>
+    <w:p>
+      <w:pPr>
+        <w:spacing w:after="0"/>
+        <w:rPr>
+          <w:rFonts w:ascii="Arial" w:hAnsi="Arial" w:cs="Arial"/>
+          <w:sz w:val="24"/>
+          <w:szCs w:val="24"/>
+        </w:rPr>
+      </w:pPr>
+      <w:r>
+        <w:rPr>
+          <w:rFonts w:ascii="Arial" w:hAnsi="Arial" w:cs="Arial"/>
+          <w:sz w:val="24"/>
+          <w:szCs w:val="24"/>
+        </w:rPr>
+        <w:tab/>
+        <w:t>The technician will prepare the chemical solutions.</w:t>
+      </w:r>
+    </w:p>
+    <w:p>
+      <w:pPr>
+        <w:spacing w:after="0"/>
+        <w:rPr>
+          <w:rFonts w:ascii="Arial" w:hAnsi="Arial" w:cs="Arial"/>
+          <w:sz w:val="24"/>
+          <w:szCs w:val="24"/>
+        </w:rPr>
+      </w:pPr>
+      <w:r>
+        <w:rPr>
+          <w:rFonts w:ascii="Arial" w:hAnsi="Arial" w:cs="Arial"/>
+          <w:sz w:val="24"/>
+          <w:szCs w:val="24"/>
+        </w:rPr>
+        <w:tab/>
+      </w:r>
+      <w:r>
+        <w:rPr>
+          <w:rFonts w:ascii="Arial" w:hAnsi="Arial" w:cs="Arial"/>
+          <w:sz w:val="24"/>
+          <w:szCs w:val="24"/>
+        </w:rPr>
+        <w:tab/>
+        <w:t xml:space="preserve">(active voice and the technician </w:t>
       </w:r>
       <w:proofErr w:type="gramStart"/>
       <w:r>
@@ -7584,7 +7774,7 @@
           <w:sz w:val="24"/>
           <w:szCs w:val="24"/>
         </w:rPr>
-        <w:t>passive</w:t>
+        <w:t>is</w:t>
       </w:r>
       <w:proofErr w:type="gramEnd"/>
       <w:r>
@@ -7593,272 +7783,7 @@
           <w:sz w:val="24"/>
           <w:szCs w:val="24"/>
         </w:rPr>
-        <w:t xml:space="preserve"> voice)</w:t>
-      </w:r>
-    </w:p>
-    <w:p>
-      <w:pPr>
-        <w:spacing w:after="0"/>
-        <w:rPr>
-          <w:rFonts w:ascii="Arial" w:hAnsi="Arial" w:cs="Arial"/>
-          <w:sz w:val="24"/>
-          <w:szCs w:val="24"/>
-        </w:rPr>
-      </w:pPr>
-      <w:r>
-        <w:rPr>
-          <w:rFonts w:ascii="Arial" w:hAnsi="Arial" w:cs="Arial"/>
-          <w:sz w:val="24"/>
-          <w:szCs w:val="24"/>
-        </w:rPr>
-        <w:tab/>
-        <w:t>Our results agreed with theirs. (</w:t>
-      </w:r>
-      <w:proofErr w:type="gramStart"/>
-      <w:r>
-        <w:rPr>
-          <w:rFonts w:ascii="Arial" w:hAnsi="Arial" w:cs="Arial"/>
-          <w:sz w:val="24"/>
-          <w:szCs w:val="24"/>
-        </w:rPr>
-        <w:t>active</w:t>
-      </w:r>
-      <w:proofErr w:type="gramEnd"/>
-      <w:r>
-        <w:rPr>
-          <w:rFonts w:ascii="Arial" w:hAnsi="Arial" w:cs="Arial"/>
-          <w:sz w:val="24"/>
-          <w:szCs w:val="24"/>
-        </w:rPr>
-        <w:t xml:space="preserve"> voice)</w:t>
-      </w:r>
-    </w:p>
-    <w:p>
-      <w:pPr>
-        <w:spacing w:after="0"/>
-        <w:rPr>
-          <w:rFonts w:ascii="Arial" w:hAnsi="Arial" w:cs="Arial"/>
-          <w:sz w:val="24"/>
-          <w:szCs w:val="24"/>
-        </w:rPr>
-      </w:pPr>
-    </w:p>
-    <w:p>
-      <w:pPr>
-        <w:spacing w:after="0"/>
-        <w:rPr>
-          <w:rFonts w:ascii="Arial" w:hAnsi="Arial" w:cs="Arial"/>
-          <w:sz w:val="24"/>
-          <w:szCs w:val="24"/>
-        </w:rPr>
-      </w:pPr>
-    </w:p>
-    <w:p>
-      <w:pPr>
-        <w:spacing w:after="0"/>
-        <w:rPr>
-          <w:rFonts w:ascii="Arial" w:hAnsi="Arial" w:cs="Arial"/>
-          <w:sz w:val="24"/>
-          <w:szCs w:val="24"/>
-        </w:rPr>
-      </w:pPr>
-      <w:r>
-        <w:rPr>
-          <w:rFonts w:ascii="Arial" w:hAnsi="Arial" w:cs="Arial"/>
-          <w:sz w:val="24"/>
-          <w:szCs w:val="24"/>
-        </w:rPr>
-        <w:tab/>
-        <w:t xml:space="preserve">The preparation of </w:t>
-      </w:r>
-      <w:r>
-        <w:rPr>
-          <w:rFonts w:ascii="Arial" w:hAnsi="Arial" w:cs="Arial"/>
-          <w:sz w:val="24"/>
-          <w:szCs w:val="24"/>
-        </w:rPr>
-        <w:t xml:space="preserve">chemical solutions </w:t>
-      </w:r>
-      <w:r>
-        <w:rPr>
-          <w:rFonts w:ascii="Arial" w:hAnsi="Arial" w:cs="Arial"/>
-          <w:sz w:val="24"/>
-          <w:szCs w:val="24"/>
-        </w:rPr>
-        <w:t>will be performed by the technician.</w:t>
-      </w:r>
-    </w:p>
-    <w:p>
-      <w:pPr>
-        <w:spacing w:after="0"/>
-        <w:rPr>
-          <w:rFonts w:ascii="Arial" w:hAnsi="Arial" w:cs="Arial"/>
-          <w:sz w:val="24"/>
-          <w:szCs w:val="24"/>
-        </w:rPr>
-      </w:pPr>
-      <w:r>
-        <w:rPr>
-          <w:rFonts w:ascii="Arial" w:hAnsi="Arial" w:cs="Arial"/>
-          <w:sz w:val="24"/>
-          <w:szCs w:val="24"/>
-        </w:rPr>
-        <w:tab/>
-      </w:r>
-      <w:r>
-        <w:rPr>
-          <w:rFonts w:ascii="Arial" w:hAnsi="Arial" w:cs="Arial"/>
-          <w:sz w:val="24"/>
-          <w:szCs w:val="24"/>
-        </w:rPr>
-        <w:tab/>
-        <w:t>(</w:t>
-      </w:r>
-      <w:proofErr w:type="gramStart"/>
-      <w:r>
-        <w:rPr>
-          <w:rFonts w:ascii="Arial" w:hAnsi="Arial" w:cs="Arial"/>
-          <w:sz w:val="24"/>
-          <w:szCs w:val="24"/>
-        </w:rPr>
-        <w:t>passive</w:t>
-      </w:r>
-      <w:proofErr w:type="gramEnd"/>
-      <w:r>
-        <w:rPr>
-          <w:rFonts w:ascii="Arial" w:hAnsi="Arial" w:cs="Arial"/>
-          <w:sz w:val="24"/>
-          <w:szCs w:val="24"/>
-        </w:rPr>
-        <w:t xml:space="preserve"> voice with nominalization)</w:t>
-      </w:r>
-    </w:p>
-    <w:p>
-      <w:pPr>
-        <w:spacing w:after="0"/>
-        <w:rPr>
-          <w:rFonts w:ascii="Arial" w:hAnsi="Arial" w:cs="Arial"/>
-          <w:sz w:val="24"/>
-          <w:szCs w:val="24"/>
-        </w:rPr>
-      </w:pPr>
-      <w:r>
-        <w:rPr>
-          <w:rFonts w:ascii="Arial" w:hAnsi="Arial" w:cs="Arial"/>
-          <w:sz w:val="24"/>
-          <w:szCs w:val="24"/>
-        </w:rPr>
-        <w:tab/>
-        <w:t>The chemical solutions will be prepared by the technician.</w:t>
-      </w:r>
-    </w:p>
-    <w:p>
-      <w:pPr>
-        <w:spacing w:after="0"/>
-        <w:rPr>
-          <w:rFonts w:ascii="Arial" w:hAnsi="Arial" w:cs="Arial"/>
-          <w:sz w:val="24"/>
-          <w:szCs w:val="24"/>
-        </w:rPr>
-      </w:pPr>
-      <w:r>
-        <w:rPr>
-          <w:rFonts w:ascii="Arial" w:hAnsi="Arial" w:cs="Arial"/>
-          <w:sz w:val="24"/>
-          <w:szCs w:val="24"/>
-        </w:rPr>
-        <w:tab/>
-      </w:r>
-      <w:r>
-        <w:rPr>
-          <w:rFonts w:ascii="Arial" w:hAnsi="Arial" w:cs="Arial"/>
-          <w:sz w:val="24"/>
-          <w:szCs w:val="24"/>
-        </w:rPr>
-        <w:tab/>
-        <w:t>(</w:t>
-      </w:r>
-      <w:proofErr w:type="gramStart"/>
-      <w:r>
-        <w:rPr>
-          <w:rFonts w:ascii="Arial" w:hAnsi="Arial" w:cs="Arial"/>
-          <w:sz w:val="24"/>
-          <w:szCs w:val="24"/>
-        </w:rPr>
-        <w:t>passive</w:t>
-      </w:r>
-      <w:proofErr w:type="gramEnd"/>
-      <w:r>
-        <w:rPr>
-          <w:rFonts w:ascii="Arial" w:hAnsi="Arial" w:cs="Arial"/>
-          <w:sz w:val="24"/>
-          <w:szCs w:val="24"/>
-        </w:rPr>
-        <w:t xml:space="preserve"> voice)</w:t>
-      </w:r>
-    </w:p>
-    <w:p>
-      <w:pPr>
-        <w:spacing w:after="0"/>
-        <w:rPr>
-          <w:rFonts w:ascii="Arial" w:hAnsi="Arial" w:cs="Arial"/>
-          <w:sz w:val="24"/>
-          <w:szCs w:val="24"/>
-        </w:rPr>
-      </w:pPr>
-      <w:r>
-        <w:rPr>
-          <w:rFonts w:ascii="Arial" w:hAnsi="Arial" w:cs="Arial"/>
-          <w:sz w:val="24"/>
-          <w:szCs w:val="24"/>
-        </w:rPr>
-        <w:tab/>
-        <w:t>The technician will prepare the chemical solutions.</w:t>
-      </w:r>
-    </w:p>
-    <w:p>
-      <w:pPr>
-        <w:spacing w:after="0"/>
-        <w:rPr>
-          <w:rFonts w:ascii="Arial" w:hAnsi="Arial" w:cs="Arial"/>
-          <w:sz w:val="24"/>
-          <w:szCs w:val="24"/>
-        </w:rPr>
-      </w:pPr>
-      <w:r>
-        <w:rPr>
-          <w:rFonts w:ascii="Arial" w:hAnsi="Arial" w:cs="Arial"/>
-          <w:sz w:val="24"/>
-          <w:szCs w:val="24"/>
-        </w:rPr>
-        <w:tab/>
-      </w:r>
-      <w:r>
-        <w:rPr>
-          <w:rFonts w:ascii="Arial" w:hAnsi="Arial" w:cs="Arial"/>
-          <w:sz w:val="24"/>
-          <w:szCs w:val="24"/>
-        </w:rPr>
-        <w:tab/>
-        <w:t>(</w:t>
-      </w:r>
-      <w:proofErr w:type="gramStart"/>
-      <w:r>
-        <w:rPr>
-          <w:rFonts w:ascii="Arial" w:hAnsi="Arial" w:cs="Arial"/>
-          <w:sz w:val="24"/>
-          <w:szCs w:val="24"/>
-        </w:rPr>
-        <w:t>active</w:t>
-      </w:r>
-      <w:proofErr w:type="gramEnd"/>
-      <w:r>
-        <w:rPr>
-          <w:rFonts w:ascii="Arial" w:hAnsi="Arial" w:cs="Arial"/>
-          <w:sz w:val="24"/>
-          <w:szCs w:val="24"/>
-        </w:rPr>
-        <w:t xml:space="preserve"> voice and the technician is the subject!)</w:t>
+        <w:t xml:space="preserve"> the subject!)</w:t>
       </w:r>
     </w:p>
     <w:p>
@@ -7949,25 +7874,7 @@
           <w:sz w:val="24"/>
           <w:szCs w:val="24"/>
         </w:rPr>
-        <w:t xml:space="preserve">Phrase =&gt; a group of two or more grammatically related words that do not make a full </w:t>
-      </w:r>
-      <w:proofErr w:type="gramStart"/>
-      <w:r>
-        <w:rPr>
-          <w:rFonts w:ascii="Arial" w:hAnsi="Arial" w:cs="Arial"/>
-          <w:sz w:val="24"/>
-          <w:szCs w:val="24"/>
-        </w:rPr>
-        <w:t>statement;</w:t>
-      </w:r>
-      <w:proofErr w:type="gramEnd"/>
-      <w:r>
-        <w:rPr>
-          <w:rFonts w:ascii="Arial" w:hAnsi="Arial" w:cs="Arial"/>
-          <w:sz w:val="24"/>
-          <w:szCs w:val="24"/>
-        </w:rPr>
-        <w:t xml:space="preserve"> i.e., a group of related words that does not include both a subject and a verb.</w:t>
+        <w:t>Phrase =&gt; a group of two or more grammatically related words that do not make a full statement; i.e., a group of related words that does not include both a subject and a verb.</w:t>
       </w:r>
     </w:p>
     <w:p>
@@ -9262,25 +9169,7 @@
           <w:sz w:val="24"/>
           <w:szCs w:val="24"/>
         </w:rPr>
-        <w:t xml:space="preserve"> – has both a subject and a verb like the independent </w:t>
-      </w:r>
-      <w:proofErr w:type="gramStart"/>
-      <w:r>
-        <w:rPr>
-          <w:rFonts w:ascii="Arial" w:hAnsi="Arial" w:cs="Arial"/>
-          <w:sz w:val="24"/>
-          <w:szCs w:val="24"/>
-        </w:rPr>
-        <w:t>clause, but</w:t>
-      </w:r>
-      <w:proofErr w:type="gramEnd"/>
-      <w:r>
-        <w:rPr>
-          <w:rFonts w:ascii="Arial" w:hAnsi="Arial" w:cs="Arial"/>
-          <w:sz w:val="24"/>
-          <w:szCs w:val="24"/>
-        </w:rPr>
-        <w:t xml:space="preserve"> is introduced by a subordinating word that makes the clause dependent on (subordinate to) another (independent) clause.  Many of the subordinating words express time or doubt. </w:t>
+        <w:t xml:space="preserve"> – has both a subject and a verb like the independent clause, but is introduced by a subordinating word that makes the clause dependent on (subordinate to) another (independent) clause.  Many of the subordinating words express time or doubt. </w:t>
       </w:r>
     </w:p>
     <w:p>
@@ -10840,25 +10729,7 @@
           <w:szCs w:val="24"/>
         </w:rPr>
         <w:tab/>
-        <w:t xml:space="preserve">If the material between commas could be deleted without altering the primary meaning of the sentence, then the clause is </w:t>
-      </w:r>
-      <w:proofErr w:type="gramStart"/>
-      <w:r>
-        <w:rPr>
-          <w:rFonts w:ascii="Arial" w:eastAsia="Times New Roman" w:hAnsi="Arial" w:cs="Arial"/>
-          <w:sz w:val="24"/>
-          <w:szCs w:val="24"/>
-        </w:rPr>
-        <w:t>nonrestrictive</w:t>
-      </w:r>
-      <w:proofErr w:type="gramEnd"/>
-      <w:r>
-        <w:rPr>
-          <w:rFonts w:ascii="Arial" w:eastAsia="Times New Roman" w:hAnsi="Arial" w:cs="Arial"/>
-          <w:sz w:val="24"/>
-          <w:szCs w:val="24"/>
-        </w:rPr>
-        <w:t xml:space="preserve"> and the commas (and “which”) should be used.</w:t>
+        <w:t>If the material between commas could be deleted without altering the primary meaning of the sentence, then the clause is nonrestrictive and the commas (and “which”) should be used.</w:t>
       </w:r>
     </w:p>
     <w:p>
@@ -11128,7 +10999,7 @@
 </file>
 
 <file path=word/numbering.xml><?xml version="1.0" encoding="utf-8"?>
-<w:numbering xmlns:wpc="http://schemas.microsoft.com/office/word/2010/wordprocessingCanvas" xmlns:cx="http://schemas.microsoft.com/office/drawing/2014/chartex" xmlns:cx1="http://schemas.microsoft.com/office/drawing/2015/9/8/chartex" xmlns:cx2="http://schemas.microsoft.com/office/drawing/2015/10/21/chartex" xmlns:cx3="http://schemas.microsoft.com/office/drawing/2016/5/9/chartex" xmlns:cx4="http://schemas.microsoft.com/office/drawing/2016/5/10/chartex" xmlns:cx5="http://schemas.microsoft.com/office/drawing/2016/5/11/chartex" xmlns:cx6="http://schemas.microsoft.com/office/drawing/2016/5/12/chartex" xmlns:cx7="http://schemas.microsoft.com/office/drawing/2016/5/13/chartex" xmlns:cx8="http://schemas.microsoft.com/office/drawing/2016/5/14/chartex" xmlns:mc="http://schemas.openxmlformats.org/markup-compatibility/2006" xmlns:aink="http://schemas.microsoft.com/office/drawing/2016/ink" xmlns:am3d="http://schemas.microsoft.com/office/drawing/2017/model3d" xmlns:o="urn:schemas-microsoft-com:office:office" xmlns:r="http://schemas.openxmlformats.org/officeDocument/2006/relationships" xmlns:m="http://schemas.openxmlformats.org/officeDocument/2006/math" xmlns:v="urn:schemas-microsoft-com:vml" xmlns:wp14="http://schemas.microsoft.com/office/word/2010/wordprocessingDrawing" xmlns:wp="http://schemas.openxmlformats.org/drawingml/2006/wordprocessingDrawing" xmlns:w10="urn:schemas-microsoft-com:office:word" xmlns:w="http://schemas.openxmlformats.org/wordprocessingml/2006/main" xmlns:w14="http://schemas.microsoft.com/office/word/2010/wordml" xmlns:w15="http://schemas.microsoft.com/office/word/2012/wordml" xmlns:w16cex="http://schemas.microsoft.com/office/word/2018/wordml/cex" xmlns:w16cid="http://schemas.microsoft.com/office/word/2016/wordml/cid" xmlns:w16="http://schemas.microsoft.com/office/word/2018/wordml" xmlns:w16se="http://schemas.microsoft.com/office/word/2015/wordml/symex" xmlns:wpg="http://schemas.microsoft.com/office/word/2010/wordprocessingGroup" xmlns:wpi="http://schemas.microsoft.com/office/word/2010/wordprocessingInk" xmlns:wne="http://schemas.microsoft.com/office/word/2006/wordml" xmlns:wps="http://schemas.microsoft.com/office/word/2010/wordprocessingShape" mc:Ignorable="w14 w15 w16se w16cid w16 w16cex wp14">
+<w:numbering xmlns:wpc="http://schemas.microsoft.com/office/word/2010/wordprocessingCanvas" xmlns:cx="http://schemas.microsoft.com/office/drawing/2014/chartex" xmlns:cx1="http://schemas.microsoft.com/office/drawing/2015/9/8/chartex" xmlns:cx2="http://schemas.microsoft.com/office/drawing/2015/10/21/chartex" xmlns:cx3="http://schemas.microsoft.com/office/drawing/2016/5/9/chartex" xmlns:cx4="http://schemas.microsoft.com/office/drawing/2016/5/10/chartex" xmlns:cx5="http://schemas.microsoft.com/office/drawing/2016/5/11/chartex" xmlns:cx6="http://schemas.microsoft.com/office/drawing/2016/5/12/chartex" xmlns:cx7="http://schemas.microsoft.com/office/drawing/2016/5/13/chartex" xmlns:cx8="http://schemas.microsoft.com/office/drawing/2016/5/14/chartex" xmlns:mc="http://schemas.openxmlformats.org/markup-compatibility/2006" xmlns:aink="http://schemas.microsoft.com/office/drawing/2016/ink" xmlns:am3d="http://schemas.microsoft.com/office/drawing/2017/model3d" xmlns:o="urn:schemas-microsoft-com:office:office" xmlns:r="http://schemas.openxmlformats.org/officeDocument/2006/relationships" xmlns:m="http://schemas.openxmlformats.org/officeDocument/2006/math" xmlns:v="urn:schemas-microsoft-com:vml" xmlns:wp14="http://schemas.microsoft.com/office/word/2010/wordprocessingDrawing" xmlns:wp="http://schemas.openxmlformats.org/drawingml/2006/wordprocessingDrawing" xmlns:w10="urn:schemas-microsoft-com:office:word" xmlns:w="http://schemas.openxmlformats.org/wordprocessingml/2006/main" xmlns:w14="http://schemas.microsoft.com/office/word/2010/wordml" xmlns:w15="http://schemas.microsoft.com/office/word/2012/wordml" xmlns:w16cid="http://schemas.microsoft.com/office/word/2016/wordml/cid" xmlns:w16se="http://schemas.microsoft.com/office/word/2015/wordml/symex" xmlns:wpg="http://schemas.microsoft.com/office/word/2010/wordprocessingGroup" xmlns:wpi="http://schemas.microsoft.com/office/word/2010/wordprocessingInk" xmlns:wne="http://schemas.microsoft.com/office/word/2006/wordml" xmlns:wps="http://schemas.microsoft.com/office/word/2010/wordprocessingShape" mc:Ignorable="w14 w15 w16se w16cid wp14">
   <w:abstractNum w:abstractNumId="0" w15:restartNumberingAfterBreak="0">
     <w:nsid w:val="06CD1E2B"/>
     <w:multiLevelType w:val="hybridMultilevel"/>
@@ -12129,7 +12000,7 @@
 </file>
 
 <file path=word/styles.xml><?xml version="1.0" encoding="utf-8"?>
-<w:styles xmlns:mc="http://schemas.openxmlformats.org/markup-compatibility/2006" xmlns:r="http://schemas.openxmlformats.org/officeDocument/2006/relationships" xmlns:w="http://schemas.openxmlformats.org/wordprocessingml/2006/main" xmlns:w14="http://schemas.microsoft.com/office/word/2010/wordml" xmlns:w15="http://schemas.microsoft.com/office/word/2012/wordml" xmlns:w16cex="http://schemas.microsoft.com/office/word/2018/wordml/cex" xmlns:w16cid="http://schemas.microsoft.com/office/word/2016/wordml/cid" xmlns:w16="http://schemas.microsoft.com/office/word/2018/wordml" xmlns:w16se="http://schemas.microsoft.com/office/word/2015/wordml/symex" mc:Ignorable="w14 w15 w16se w16cid w16 w16cex">
+<w:styles xmlns:mc="http://schemas.openxmlformats.org/markup-compatibility/2006" xmlns:r="http://schemas.openxmlformats.org/officeDocument/2006/relationships" xmlns:w="http://schemas.openxmlformats.org/wordprocessingml/2006/main" xmlns:w14="http://schemas.microsoft.com/office/word/2010/wordml" xmlns:w15="http://schemas.microsoft.com/office/word/2012/wordml" xmlns:w16cid="http://schemas.microsoft.com/office/word/2016/wordml/cid" xmlns:w16se="http://schemas.microsoft.com/office/word/2015/wordml/symex" mc:Ignorable="w14 w15 w16se w16cid">
   <w:docDefaults>
     <w:rPrDefault>
       <w:rPr>
@@ -12145,7 +12016,7 @@
       </w:pPr>
     </w:pPrDefault>
   </w:docDefaults>
-  <w:latentStyles w:defLockedState="0" w:defUIPriority="99" w:defSemiHidden="0" w:defUnhideWhenUsed="0" w:defQFormat="0" w:count="376">
+  <w:latentStyles w:defLockedState="0" w:defUIPriority="99" w:defSemiHidden="0" w:defUnhideWhenUsed="0" w:defQFormat="0" w:count="375">
     <w:lsdException w:name="Normal" w:uiPriority="0" w:qFormat="1"/>
     <w:lsdException w:name="heading 1" w:uiPriority="9" w:qFormat="1"/>
     <w:lsdException w:name="heading 2" w:semiHidden="1" w:uiPriority="9" w:unhideWhenUsed="1" w:qFormat="1"/>
@@ -12251,6 +12122,7 @@
     <w:lsdException w:name="HTML Sample" w:semiHidden="1" w:unhideWhenUsed="1"/>
     <w:lsdException w:name="HTML Typewriter" w:semiHidden="1" w:unhideWhenUsed="1"/>
     <w:lsdException w:name="HTML Variable" w:semiHidden="1" w:unhideWhenUsed="1"/>
+    <w:lsdException w:name="Normal Table" w:semiHidden="1" w:unhideWhenUsed="1"/>
     <w:lsdException w:name="annotation subject" w:semiHidden="1" w:unhideWhenUsed="1"/>
     <w:lsdException w:name="No List" w:semiHidden="1" w:unhideWhenUsed="1"/>
     <w:lsdException w:name="Outline List 1" w:semiHidden="1" w:unhideWhenUsed="1"/>
@@ -12297,8 +12169,10 @@
     <w:lsdException w:name="Table Subtle 2" w:semiHidden="1" w:unhideWhenUsed="1"/>
     <w:lsdException w:name="Table Web 1" w:semiHidden="1" w:unhideWhenUsed="1"/>
     <w:lsdException w:name="Table Web 2" w:semiHidden="1" w:unhideWhenUsed="1"/>
+    <w:lsdException w:name="Table Web 3" w:semiHidden="1" w:unhideWhenUsed="1"/>
     <w:lsdException w:name="Balloon Text" w:semiHidden="1" w:unhideWhenUsed="1"/>
     <w:lsdException w:name="Table Grid" w:uiPriority="59"/>
+    <w:lsdException w:name="Table Theme" w:semiHidden="1" w:unhideWhenUsed="1"/>
     <w:lsdException w:name="Placeholder Text" w:semiHidden="1"/>
     <w:lsdException w:name="No Spacing" w:uiPriority="1" w:qFormat="1"/>
     <w:lsdException w:name="Light Shading" w:uiPriority="60"/>
@@ -12518,7 +12392,6 @@
     <w:lsdException w:name="Smart Hyperlink" w:semiHidden="1" w:unhideWhenUsed="1"/>
     <w:lsdException w:name="Hashtag" w:semiHidden="1" w:unhideWhenUsed="1"/>
     <w:lsdException w:name="Unresolved Mention" w:semiHidden="1" w:unhideWhenUsed="1"/>
-    <w:lsdException w:name="Smart Link" w:semiHidden="1" w:unhideWhenUsed="1"/>
   </w:latentStyles>
   <w:style w:type="paragraph" w:default="1" w:styleId="Normal">
     <w:name w:val="Normal"/>

</xml_diff>